<commit_message>
updated facilities backend discovery document
</commit_message>
<xml_diff>
--- a/products/facilities/facility-locator/engineering/facility-locator-backend-documentation.docx
+++ b/products/facilities/facility-locator/engineering/facility-locator-backend-documentation.docx
@@ -56,15 +56,7 @@
         <w:t>served up</w:t>
       </w:r>
       <w:r>
-        <w:t xml:space="preserve"> from the vets-</w:t>
-      </w:r>
-      <w:proofErr w:type="spellStart"/>
-      <w:r>
-        <w:t>api</w:t>
-      </w:r>
-      <w:proofErr w:type="spellEnd"/>
-      <w:r>
-        <w:t xml:space="preserve"> directly (version 0).</w:t>
+        <w:t xml:space="preserve"> from the vets-api directly (version 0).</w:t>
       </w:r>
     </w:p>
     <w:p>
@@ -163,15 +155,7 @@
         <w:t xml:space="preserve">Facility </w:t>
       </w:r>
       <w:r>
-        <w:t xml:space="preserve">data is uploaded to the database through a daily </w:t>
-      </w:r>
-      <w:proofErr w:type="spellStart"/>
-      <w:r>
-        <w:t>Sidekiq</w:t>
-      </w:r>
-      <w:proofErr w:type="spellEnd"/>
-      <w:r>
-        <w:t xml:space="preserve"> job. (See the Moving VHA data sources document).</w:t>
+        <w:t>data is uploaded to the database through a daily Sidekiq job. (See the Moving VHA data sources document).</w:t>
       </w:r>
     </w:p>
     <w:p>
@@ -207,20 +191,7 @@
         </w:numPr>
       </w:pPr>
       <w:r>
-        <w:t>VC/VBA/NCA/VHA facility data is pulled in using the `</w:t>
-      </w:r>
-      <w:proofErr w:type="spellStart"/>
-      <w:r>
-        <w:t>MetadataClient</w:t>
-      </w:r>
-      <w:proofErr w:type="spellEnd"/>
-      <w:r>
-        <w:t>` in the `</w:t>
-      </w:r>
-      <w:bookmarkStart w:id="0" w:name="_GoBack"/>
-      <w:bookmarkEnd w:id="0"/>
-      <w:r>
-        <w:t>/lib/facilities` folder.</w:t>
+        <w:t>VC/VBA/NCA/VHA facility data is pulled in using the `MetadataClient` in the `/lib/facilities` folder.</w:t>
       </w:r>
     </w:p>
     <w:p>
@@ -272,26 +243,10 @@
         </w:numPr>
       </w:pPr>
       <w:r>
-        <w:t>VHA Facility data is stored in the local PostgreSQL database in the `</w:t>
-      </w:r>
-      <w:proofErr w:type="spellStart"/>
-      <w:r>
-        <w:t>base_facilities</w:t>
-      </w:r>
-      <w:proofErr w:type="spellEnd"/>
-      <w:r>
-        <w:t>` table</w:t>
-      </w:r>
-      <w:r>
-        <w:t xml:space="preserve"> and is returned as JSON using the `</w:t>
-      </w:r>
-      <w:proofErr w:type="spellStart"/>
-      <w:r>
-        <w:t>VAFacilitySerializer</w:t>
-      </w:r>
-      <w:proofErr w:type="spellEnd"/>
-      <w:r>
-        <w:t>`.</w:t>
+        <w:t>VHA Facility data is stored in the local PostgreSQL database in the `base_facilities` table</w:t>
+      </w:r>
+      <w:r>
+        <w:t xml:space="preserve"> and is returned as JSON using the `VAFacilitySerializer`.</w:t>
       </w:r>
     </w:p>
     <w:p>
@@ -303,15 +258,7 @@
         </w:numPr>
       </w:pPr>
       <w:r>
-        <w:t>PPMS/Community Care data is returned as JSON with the `</w:t>
-      </w:r>
-      <w:proofErr w:type="spellStart"/>
-      <w:r>
-        <w:t>ProviderSerializer</w:t>
-      </w:r>
-      <w:proofErr w:type="spellEnd"/>
-      <w:r>
-        <w:t>`.</w:t>
+        <w:t>PPMS/Community Care data is returned as JSON with the `ProviderSerializer`.</w:t>
       </w:r>
     </w:p>
     <w:p>
@@ -328,38 +275,122 @@
         </w:numPr>
       </w:pPr>
       <w:r>
-        <w:t xml:space="preserve">Facility data is returned as either JSON, or </w:t>
-      </w:r>
-      <w:proofErr w:type="spellStart"/>
-      <w:r>
-        <w:t>GeoJSON</w:t>
-      </w:r>
-      <w:proofErr w:type="spellEnd"/>
-      <w:r>
-        <w:t xml:space="preserve"> based upon request type, using `</w:t>
-      </w:r>
-      <w:proofErr w:type="spellStart"/>
-      <w:r>
-        <w:t>FacilitySerializer</w:t>
-      </w:r>
-      <w:proofErr w:type="spellEnd"/>
-      <w:r>
-        <w:t>` or `</w:t>
-      </w:r>
-      <w:proofErr w:type="spellStart"/>
-      <w:r>
-        <w:t>GeoSerializer</w:t>
-      </w:r>
-      <w:proofErr w:type="spellEnd"/>
-      <w:r>
-        <w:t>`.</w:t>
+        <w:t>Facility data is returned as either JSON, or GeoJSON based upon request type, using `FacilitySerializer` or `GeoSerializer`.</w:t>
       </w:r>
     </w:p>
     <w:p/>
     <w:p/>
     <w:p/>
     <w:p/>
-    <w:p/>
+    <w:p>
+      <w:pPr>
+        <w:rPr>
+          <w:b/>
+          <w:bCs/>
+          <w:u w:val="single"/>
+        </w:rPr>
+      </w:pPr>
+      <w:r>
+        <w:rPr>
+          <w:b/>
+          <w:bCs/>
+          <w:u w:val="single"/>
+        </w:rPr>
+        <w:t>Performance</w:t>
+      </w:r>
+      <w:r>
+        <w:rPr>
+          <w:b/>
+          <w:bCs/>
+          <w:u w:val="single"/>
+        </w:rPr>
+        <w:t xml:space="preserve"> (issues and solutions)</w:t>
+      </w:r>
+    </w:p>
+    <w:p>
+      <w:pPr>
+        <w:pStyle w:val="ListParagraph"/>
+        <w:numPr>
+          <w:ilvl w:val="0"/>
+          <w:numId w:val="5"/>
+        </w:numPr>
+      </w:pPr>
+      <w:r>
+        <w:t xml:space="preserve">The main performance issues seem to be related to Kong (API Gateway), and may require </w:t>
+      </w:r>
+      <w:r>
+        <w:t>more servers to be provisioned.</w:t>
+      </w:r>
+    </w:p>
+    <w:p>
+      <w:pPr>
+        <w:pStyle w:val="ListParagraph"/>
+        <w:numPr>
+          <w:ilvl w:val="0"/>
+          <w:numId w:val="5"/>
+        </w:numPr>
+      </w:pPr>
+      <w:r>
+        <w:t xml:space="preserve">There are also further optimizations that can likely be done at the DB level </w:t>
+      </w:r>
+      <w:r>
+        <w:t>and/</w:t>
+      </w:r>
+      <w:r>
+        <w:t>or in the API itself.</w:t>
+      </w:r>
+    </w:p>
+    <w:p>
+      <w:pPr>
+        <w:pStyle w:val="ListParagraph"/>
+        <w:numPr>
+          <w:ilvl w:val="0"/>
+          <w:numId w:val="5"/>
+        </w:numPr>
+      </w:pPr>
+      <w:r>
+        <w:t>Community Care requests call out to a 3</w:t>
+      </w:r>
+      <w:r>
+        <w:rPr>
+          <w:vertAlign w:val="superscript"/>
+        </w:rPr>
+        <w:t>rd</w:t>
+      </w:r>
+      <w:r>
+        <w:t xml:space="preserve">-party API, </w:t>
+      </w:r>
+      <w:r>
+        <w:t xml:space="preserve">are </w:t>
+      </w:r>
+      <w:r>
+        <w:t>also creating a performance hit.</w:t>
+      </w:r>
+      <w:r>
+        <w:t xml:space="preserve"> A possible solution may be to set up a new daily Sidekiq jobs to pull down the PPMS data (or </w:t>
+      </w:r>
+      <w:r>
+        <w:rPr>
+          <w:i/>
+          <w:iCs/>
+        </w:rPr>
+        <w:t>at least</w:t>
+      </w:r>
+      <w:r>
+        <w:t xml:space="preserve"> the Urgent Care and Pharmacy data) and load it into the local PostgreSQL database.</w:t>
+      </w:r>
+      <w:bookmarkStart w:id="0" w:name="_GoBack"/>
+      <w:bookmarkEnd w:id="0"/>
+    </w:p>
+    <w:p>
+      <w:pPr>
+        <w:rPr>
+          <w:b/>
+          <w:bCs/>
+          <w:u w:val="single"/>
+        </w:rPr>
+      </w:pPr>
+    </w:p>
     <w:sectPr>
       <w:pgSz w:w="12240" w:h="15840"/>
       <w:pgMar w:top="1440" w:right="1440" w:bottom="1440" w:left="1440" w:header="720" w:footer="720" w:gutter="0"/>
@@ -827,7 +858,7 @@
   <w:abstractNum w:abstractNumId="4" w15:restartNumberingAfterBreak="0">
     <w:nsid w:val="7F1D4DDE"/>
     <w:multiLevelType w:val="hybridMultilevel"/>
-    <w:tmpl w:val="02CA6EC0"/>
+    <w:tmpl w:val="F0601164"/>
     <w:lvl w:ilvl="0" w:tplc="04090001">
       <w:start w:val="1"/>
       <w:numFmt w:val="bullet"/>

</xml_diff>